<commit_message>
completed the excel operations function added the functionalities like date updation study center change and alo modularised the docxwriter loop method to handle each subject separately
</commit_message>
<xml_diff>
--- a/assets/resultFormat.docx
+++ b/assets/resultFormat.docx
@@ -21,7 +21,7 @@
           <w:sz w:val="40"/>
         </w:rPr>
         <w:drawing>
-          <wp:anchor distT="0" distB="0" distL="114300" distR="114300" simplePos="0" relativeHeight="251663360" behindDoc="0" locked="0" layoutInCell="1" allowOverlap="1" wp14:anchorId="2C63C0AA" wp14:editId="646191D4">
+          <wp:anchor distT="0" distB="0" distL="114300" distR="114300" simplePos="0" relativeHeight="251663360" behindDoc="0" locked="0" layoutInCell="1" allowOverlap="1" wp14:anchorId="2C63C0AA" wp14:editId="264F5FD0">
             <wp:simplePos x="0" y="0"/>
             <wp:positionH relativeFrom="margin">
               <wp:posOffset>-30480</wp:posOffset>
@@ -170,7 +170,7 @@
           </mc:Choice>
           <mc:Fallback>
             <w:pict>
-              <v:roundrect w14:anchorId="0C0628C6" id="Rounded Rectangle 7" o:spid="_x0000_s1026" style="position:absolute;left:0;text-align:left;margin-left:-18.95pt;margin-top:-17.45pt;width:512.3pt;height:81.05pt;z-index:251662336;visibility:visible;mso-wrap-style:square;mso-wrap-distance-left:9pt;mso-wrap-distance-top:0;mso-wrap-distance-right:9pt;mso-wrap-distance-bottom:0;mso-position-horizontal:absolute;mso-position-horizontal-relative:text;mso-position-vertical:absolute;mso-position-vertical-relative:text;v-text-anchor:middle" arcsize=".5" o:gfxdata="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" fillcolor="window" strokecolor="#215968" strokeweight="2pt">
+              <v:roundrect w14:anchorId="66235562" id="Rounded Rectangle 7" o:spid="_x0000_s1026" style="position:absolute;left:0;text-align:left;margin-left:-18.95pt;margin-top:-17.45pt;width:512.3pt;height:81.05pt;z-index:251662336;visibility:visible;mso-wrap-style:square;mso-wrap-distance-left:9pt;mso-wrap-distance-top:0;mso-wrap-distance-right:9pt;mso-wrap-distance-bottom:0;mso-position-horizontal:absolute;mso-position-horizontal-relative:text;mso-position-vertical:absolute;mso-position-vertical-relative:text;v-text-anchor:middle" arcsize=".5" o:gfxdata="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" fillcolor="window" strokecolor="#215968" strokeweight="2pt">
                 <v:textbox>
                   <w:txbxContent>
                     <w:p>
@@ -355,7 +355,7 @@
           </mc:Choice>
           <mc:Fallback>
             <w:pict>
-              <v:shapetype w14:anchorId="17B6356E" id="_x0000_t202" coordsize="21600,21600" o:spt="202" path="m,l,21600r21600,l21600,xe">
+              <v:shapetype w14:anchorId="40267DDD" id="_x0000_t202" coordsize="21600,21600" o:spt="202" path="m,l,21600r21600,l21600,xe">
                 <v:stroke joinstyle="miter"/>
                 <v:path gradientshapeok="t" o:connecttype="rect"/>
               </v:shapetype>
@@ -420,9 +420,9 @@
       </w:tblPr>
       <w:tblGrid>
         <w:gridCol w:w="1619"/>
-        <w:gridCol w:w="5591"/>
-        <w:gridCol w:w="1336"/>
-        <w:gridCol w:w="814"/>
+        <w:gridCol w:w="5594"/>
+        <w:gridCol w:w="1337"/>
+        <w:gridCol w:w="810"/>
       </w:tblGrid>
       <w:tr>
         <w:tc>
@@ -441,14 +441,24 @@
                 <w:sz w:val="32"/>
               </w:rPr>
             </w:pPr>
+            <w:proofErr w:type="gramStart"/>
             <w:r>
               <w:rPr>
                 <w:rFonts w:cstheme="minorHAnsi"/>
                 <w:b/>
                 <w:sz w:val="32"/>
               </w:rPr>
-              <w:t xml:space="preserve">Name  : </w:t>
+              <w:t>Name  :</w:t>
             </w:r>
+            <w:proofErr w:type="gramEnd"/>
+            <w:r>
+              <w:rPr>
+                <w:rFonts w:cstheme="minorHAnsi"/>
+                <w:b/>
+                <w:sz w:val="32"/>
+              </w:rPr>
+              <w:t xml:space="preserve"> </w:t>
+            </w:r>
           </w:p>
         </w:tc>
         <w:tc>
@@ -484,6 +494,7 @@
                 <w:sz w:val="32"/>
               </w:rPr>
             </w:pPr>
+            <w:proofErr w:type="gramStart"/>
             <w:r>
               <w:rPr>
                 <w:rFonts w:cstheme="minorHAnsi"/>
@@ -492,6 +503,7 @@
               </w:rPr>
               <w:t>Level :</w:t>
             </w:r>
+            <w:proofErr w:type="gramEnd"/>
           </w:p>
         </w:tc>
         <w:tc>
@@ -509,14 +521,6 @@
                 <w:sz w:val="32"/>
               </w:rPr>
             </w:pPr>
-            <w:r>
-              <w:rPr>
-                <w:rFonts w:cstheme="minorHAnsi"/>
-                <w:b/>
-                <w:sz w:val="32"/>
-              </w:rPr>
-              <w:t>0</w:t>
-            </w:r>
           </w:p>
         </w:tc>
       </w:tr>
@@ -1276,6 +1280,7 @@
                 <w:szCs w:val="28"/>
               </w:rPr>
             </w:pPr>
+            <w:proofErr w:type="spellStart"/>
             <w:r>
               <w:rPr>
                 <w:rFonts w:cstheme="minorHAnsi"/>
@@ -1285,6 +1290,7 @@
               </w:rPr>
               <w:t>Maths</w:t>
             </w:r>
+            <w:proofErr w:type="spellEnd"/>
           </w:p>
         </w:tc>
         <w:tc>
@@ -1445,6 +1451,7 @@
                 <w:szCs w:val="28"/>
               </w:rPr>
             </w:pPr>
+            <w:proofErr w:type="spellStart"/>
             <w:r>
               <w:rPr>
                 <w:rFonts w:cstheme="minorHAnsi"/>
@@ -1452,7 +1459,17 @@
                 <w:sz w:val="28"/>
                 <w:szCs w:val="28"/>
               </w:rPr>
-              <w:t>Evs/Science</w:t>
+              <w:t>Evs</w:t>
+            </w:r>
+            <w:proofErr w:type="spellEnd"/>
+            <w:r>
+              <w:rPr>
+                <w:rFonts w:cstheme="minorHAnsi"/>
+                <w:b/>
+                <w:sz w:val="28"/>
+                <w:szCs w:val="28"/>
+              </w:rPr>
+              <w:t>/Science</w:t>
             </w:r>
           </w:p>
         </w:tc>
@@ -1615,6 +1632,7 @@
                 <w:szCs w:val="28"/>
               </w:rPr>
             </w:pPr>
+            <w:proofErr w:type="spellStart"/>
             <w:r>
               <w:rPr>
                 <w:rFonts w:cstheme="minorHAnsi"/>
@@ -1624,6 +1642,7 @@
               </w:rPr>
               <w:t>Sst</w:t>
             </w:r>
+            <w:proofErr w:type="spellEnd"/>
           </w:p>
         </w:tc>
         <w:tc>
@@ -1893,7 +1912,7 @@
           </mc:Choice>
           <mc:Fallback>
             <w:pict>
-              <v:shape w14:anchorId="7A85CBF7" id="Text Box 4" o:spid="_x0000_s1028" type="#_x0000_t202" style="position:absolute;margin-left:62.15pt;margin-top:84.25pt;width:411.05pt;height:51.55pt;z-index:251659264;visibility:visible;mso-wrap-style:square;mso-width-percent:0;mso-wrap-distance-left:9pt;mso-wrap-distance-top:0;mso-wrap-distance-right:9pt;mso-wrap-distance-bottom:0;mso-position-horizontal:absolute;mso-position-horizontal-relative:text;mso-position-vertical:absolute;mso-position-vertical-relative:text;mso-width-percent:0;mso-width-relative:margin;v-text-anchor:top" o:gfxdata="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" fillcolor="window" strokeweight=".5pt">
+              <v:shape w14:anchorId="5B3DC177" id="Text Box 4" o:spid="_x0000_s1028" type="#_x0000_t202" style="position:absolute;margin-left:62.15pt;margin-top:84.25pt;width:411.05pt;height:51.55pt;z-index:251659264;visibility:visible;mso-wrap-style:square;mso-width-percent:0;mso-wrap-distance-left:9pt;mso-wrap-distance-top:0;mso-wrap-distance-right:9pt;mso-wrap-distance-bottom:0;mso-position-horizontal:absolute;mso-position-horizontal-relative:text;mso-position-vertical:absolute;mso-position-vertical-relative:text;mso-width-percent:0;mso-width-relative:margin;v-text-anchor:top" o:gfxdata="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" fillcolor="window" strokeweight=".5pt">
                 <v:textbox>
                   <w:txbxContent>
                     <w:p>
@@ -1971,8 +1990,11 @@
           <w:tab w:val="left" w:pos="8382"/>
         </w:tabs>
         <w:rPr>
-          <w:rFonts w:ascii="Segoe UI Black" w:hAnsi="Segoe UI Black"/>
-          <w:sz w:val="40"/>
+          <w:rFonts w:cstheme="minorHAnsi"/>
+          <w:b/>
+          <w:bCs/>
+          <w:sz w:val="32"/>
+          <w:szCs w:val="32"/>
         </w:rPr>
       </w:pPr>
       <w:r>
@@ -1984,220 +2006,55 @@
         <mc:AlternateContent>
           <mc:Choice Requires="wps">
             <w:drawing>
-              <wp:anchor distT="0" distB="0" distL="114300" distR="114300" simplePos="0" relativeHeight="251665408" behindDoc="0" locked="0" layoutInCell="1" allowOverlap="1" wp14:anchorId="3F3F4828" wp14:editId="79C000AB">
+              <wp:anchor distT="0" distB="0" distL="114300" distR="114300" simplePos="0" relativeHeight="251661312" behindDoc="0" locked="0" layoutInCell="1" allowOverlap="1" wp14:anchorId="06BB7603" wp14:editId="30AF8B9C">
                 <wp:simplePos x="0" y="0"/>
                 <wp:positionH relativeFrom="margin">
-                  <wp:posOffset>-893619</wp:posOffset>
+                  <wp:align>right</wp:align>
                 </wp:positionH>
                 <wp:positionV relativeFrom="paragraph">
-                  <wp:posOffset>364144</wp:posOffset>
+                  <wp:posOffset>392661</wp:posOffset>
                 </wp:positionV>
-                <wp:extent cx="2847109" cy="355767"/>
-                <wp:effectExtent l="0" t="0" r="10795" b="25400"/>
+                <wp:extent cx="2174240" cy="0"/>
+                <wp:effectExtent l="0" t="0" r="0" b="0"/>
                 <wp:wrapNone/>
-                <wp:docPr id="1" name="Text Box 1"/>
+                <wp:docPr id="6" name="Straight Connector 6"/>
                 <wp:cNvGraphicFramePr/>
                 <a:graphic xmlns:a="http://schemas.openxmlformats.org/drawingml/2006/main">
                   <a:graphicData uri="http://schemas.microsoft.com/office/word/2010/wordprocessingShape">
                     <wps:wsp>
-                      <wps:cNvSpPr txBox="1"/>
+                      <wps:cNvCnPr/>
                       <wps:spPr>
                         <a:xfrm>
                           <a:off x="0" y="0"/>
-                          <a:ext cx="2847109" cy="355767"/>
+                          <a:ext cx="2174240" cy="0"/>
                         </a:xfrm>
-                        <a:prstGeom prst="rect">
+                        <a:prstGeom prst="line">
                           <a:avLst/>
                         </a:prstGeom>
-                        <a:solidFill>
-                          <a:sysClr val="window" lastClr="FFFFFF"/>
-                        </a:solidFill>
-                        <a:ln w="6350">
+                        <a:noFill/>
+                        <a:ln w="9525" cap="flat" cmpd="sng" algn="ctr">
                           <a:solidFill>
-                            <a:sysClr val="window" lastClr="FFFFFF"/>
+                            <a:sysClr val="windowText" lastClr="000000">
+                              <a:shade val="95000"/>
+                              <a:satMod val="105000"/>
+                            </a:sysClr>
                           </a:solidFill>
+                          <a:prstDash val="solid"/>
                         </a:ln>
                         <a:effectLst/>
                       </wps:spPr>
-                      <wps:txbx>
-                        <w:txbxContent>
-                          <w:p>
-                            <w:pPr>
-                              <w:jc w:val="center"/>
-                              <w:rPr>
-                                <w:b/>
-                                <w:sz w:val="32"/>
-                              </w:rPr>
-                            </w:pPr>
-                            <w:r>
-                              <w:rPr>
-                                <w:b/>
-                                <w:sz w:val="32"/>
-                              </w:rPr>
-                              <w:t xml:space="preserve">            Dated: </w:t>
-                            </w:r>
-                            <w:r>
-                              <w:rPr>
-                                <w:rFonts w:ascii="Amasis MT Pro" w:hAnsi="Amasis MT Pro"/>
-                                <w:b/>
-                                <w:sz w:val="28"/>
-                              </w:rPr>
-                              <w:t>12</w:t>
-                            </w:r>
-                            <w:r>
-                              <w:rPr>
-                                <w:rFonts w:ascii="Amasis MT Pro" w:hAnsi="Amasis MT Pro"/>
-                                <w:b/>
-                                <w:sz w:val="28"/>
-                              </w:rPr>
-                              <w:t>/0</w:t>
-                            </w:r>
-                            <w:r>
-                              <w:rPr>
-                                <w:rFonts w:ascii="Amasis MT Pro" w:hAnsi="Amasis MT Pro"/>
-                                <w:b/>
-                                <w:sz w:val="28"/>
-                              </w:rPr>
-                              <w:t>4</w:t>
-                            </w:r>
-                            <w:r>
-                              <w:rPr>
-                                <w:rFonts w:ascii="Amasis MT Pro" w:hAnsi="Amasis MT Pro"/>
-                                <w:b/>
-                                <w:sz w:val="28"/>
-                              </w:rPr>
-                              <w:t>/202</w:t>
-                            </w:r>
-                            <w:r>
-                              <w:rPr>
-                                <w:rFonts w:ascii="Amasis MT Pro" w:hAnsi="Amasis MT Pro"/>
-                                <w:b/>
-                                <w:sz w:val="28"/>
-                              </w:rPr>
-                              <w:t>5</w:t>
-                            </w:r>
-                          </w:p>
-                          <w:p>
-                            <w:pPr>
-                              <w:jc w:val="center"/>
-                              <w:rPr>
-                                <w:b/>
-                                <w:sz w:val="32"/>
-                              </w:rPr>
-                            </w:pPr>
-                          </w:p>
-                          <w:p>
-                            <w:pPr>
-                              <w:jc w:val="center"/>
-                              <w:rPr>
-                                <w:b/>
-                                <w:sz w:val="32"/>
-                              </w:rPr>
-                            </w:pPr>
-                          </w:p>
-                        </w:txbxContent>
-                      </wps:txbx>
-                      <wps:bodyPr rot="0" spcFirstLastPara="0" vertOverflow="overflow" horzOverflow="overflow" vert="horz" wrap="square" lIns="91440" tIns="45720" rIns="91440" bIns="45720" numCol="1" spcCol="0" rtlCol="0" fromWordArt="0" anchor="t" anchorCtr="0" forceAA="0" compatLnSpc="1">
-                        <a:prstTxWarp prst="textNoShape">
-                          <a:avLst/>
-                        </a:prstTxWarp>
-                        <a:noAutofit/>
-                      </wps:bodyPr>
+                      <wps:bodyPr/>
                     </wps:wsp>
                   </a:graphicData>
                 </a:graphic>
-                <wp14:sizeRelH relativeFrom="margin">
-                  <wp14:pctWidth>0</wp14:pctWidth>
-                </wp14:sizeRelH>
-                <wp14:sizeRelV relativeFrom="margin">
-                  <wp14:pctHeight>0</wp14:pctHeight>
-                </wp14:sizeRelV>
               </wp:anchor>
             </w:drawing>
           </mc:Choice>
           <mc:Fallback>
             <w:pict>
-              <v:shape w14:anchorId="56408D70" id="Text Box 1" o:spid="_x0000_s1029" type="#_x0000_t202" style="position:absolute;margin-left:-70.35pt;margin-top:28.65pt;width:224.2pt;height:28pt;z-index:251665408;visibility:visible;mso-wrap-style:square;mso-width-percent:0;mso-height-percent:0;mso-wrap-distance-left:9pt;mso-wrap-distance-top:0;mso-wrap-distance-right:9pt;mso-wrap-distance-bottom:0;mso-position-horizontal:absolute;mso-position-horizontal-relative:margin;mso-position-vertical:absolute;mso-position-vertical-relative:text;mso-width-percent:0;mso-height-percent:0;mso-width-relative:margin;mso-height-relative:margin;v-text-anchor:top" o:gfxdata="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" fillcolor="window" strokecolor="window" strokeweight=".5pt">
-                <v:textbox>
-                  <w:txbxContent>
-                    <w:p>
-                      <w:pPr>
-                        <w:jc w:val="center"/>
-                        <w:rPr>
-                          <w:b/>
-                          <w:sz w:val="32"/>
-                        </w:rPr>
-                      </w:pPr>
-                      <w:r>
-                        <w:rPr>
-                          <w:b/>
-                          <w:sz w:val="32"/>
-                        </w:rPr>
-                        <w:t xml:space="preserve">            Dated: </w:t>
-                      </w:r>
-                      <w:r>
-                        <w:rPr>
-                          <w:rFonts w:ascii="Amasis MT Pro" w:hAnsi="Amasis MT Pro"/>
-                          <w:b/>
-                          <w:sz w:val="28"/>
-                        </w:rPr>
-                        <w:t>12</w:t>
-                      </w:r>
-                      <w:r>
-                        <w:rPr>
-                          <w:rFonts w:ascii="Amasis MT Pro" w:hAnsi="Amasis MT Pro"/>
-                          <w:b/>
-                          <w:sz w:val="28"/>
-                        </w:rPr>
-                        <w:t>/0</w:t>
-                      </w:r>
-                      <w:r>
-                        <w:rPr>
-                          <w:rFonts w:ascii="Amasis MT Pro" w:hAnsi="Amasis MT Pro"/>
-                          <w:b/>
-                          <w:sz w:val="28"/>
-                        </w:rPr>
-                        <w:t>4</w:t>
-                      </w:r>
-                      <w:r>
-                        <w:rPr>
-                          <w:rFonts w:ascii="Amasis MT Pro" w:hAnsi="Amasis MT Pro"/>
-                          <w:b/>
-                          <w:sz w:val="28"/>
-                        </w:rPr>
-                        <w:t>/202</w:t>
-                      </w:r>
-                      <w:r>
-                        <w:rPr>
-                          <w:rFonts w:ascii="Amasis MT Pro" w:hAnsi="Amasis MT Pro"/>
-                          <w:b/>
-                          <w:sz w:val="28"/>
-                        </w:rPr>
-                        <w:t>5</w:t>
-                      </w:r>
-                    </w:p>
-                    <w:p>
-                      <w:pPr>
-                        <w:jc w:val="center"/>
-                        <w:rPr>
-                          <w:b/>
-                          <w:sz w:val="32"/>
-                        </w:rPr>
-                      </w:pPr>
-                    </w:p>
-                    <w:p>
-                      <w:pPr>
-                        <w:jc w:val="center"/>
-                        <w:rPr>
-                          <w:b/>
-                          <w:sz w:val="32"/>
-                        </w:rPr>
-                      </w:pPr>
-                    </w:p>
-                  </w:txbxContent>
-                </v:textbox>
+              <v:line w14:anchorId="785E466B" id="Straight Connector 6" o:spid="_x0000_s1026" style="position:absolute;z-index:251661312;visibility:visible;mso-wrap-style:square;mso-wrap-distance-left:9pt;mso-wrap-distance-top:0;mso-wrap-distance-right:9pt;mso-wrap-distance-bottom:0;mso-position-horizontal:right;mso-position-horizontal-relative:margin;mso-position-vertical:absolute;mso-position-vertical-relative:text" from="120pt,30.9pt" to="291.2pt,30.9pt" o:gfxdata="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">
                 <w10:wrap anchorx="margin"/>
-              </v:shape>
+              </v:line>
             </w:pict>
           </mc:Fallback>
         </mc:AlternateContent>
@@ -2211,15 +2068,15 @@
         <mc:AlternateContent>
           <mc:Choice Requires="wps">
             <w:drawing>
-              <wp:anchor distT="0" distB="0" distL="114300" distR="114300" simplePos="0" relativeHeight="251660288" behindDoc="0" locked="0" layoutInCell="1" allowOverlap="1" wp14:anchorId="55E68DAA" wp14:editId="08D5A22E">
+              <wp:anchor distT="0" distB="0" distL="114300" distR="114300" simplePos="0" relativeHeight="251660288" behindDoc="0" locked="0" layoutInCell="1" allowOverlap="1" wp14:anchorId="55E68DAA" wp14:editId="291F2F99">
                 <wp:simplePos x="0" y="0"/>
                 <wp:positionH relativeFrom="margin">
                   <wp:align>right</wp:align>
                 </wp:positionH>
                 <wp:positionV relativeFrom="paragraph">
-                  <wp:posOffset>355266</wp:posOffset>
+                  <wp:posOffset>364779</wp:posOffset>
                 </wp:positionV>
-                <wp:extent cx="2174240" cy="355767"/>
+                <wp:extent cx="2174240" cy="355600"/>
                 <wp:effectExtent l="0" t="0" r="16510" b="25400"/>
                 <wp:wrapNone/>
                 <wp:docPr id="5" name="Text Box 5"/>
@@ -2231,7 +2088,7 @@
                       <wps:spPr>
                         <a:xfrm>
                           <a:off x="0" y="0"/>
-                          <a:ext cx="2174240" cy="355767"/>
+                          <a:ext cx="2174240" cy="355600"/>
                         </a:xfrm>
                         <a:prstGeom prst="rect">
                           <a:avLst/>
@@ -2315,7 +2172,7 @@
           </mc:Choice>
           <mc:Fallback>
             <w:pict>
-              <v:shape w14:anchorId="6F149793" id="Text Box 5" o:spid="_x0000_s1030" type="#_x0000_t202" style="position:absolute;margin-left:120pt;margin-top:27.95pt;width:171.2pt;height:28pt;z-index:251660288;visibility:visible;mso-wrap-style:square;mso-height-percent:0;mso-wrap-distance-left:9pt;mso-wrap-distance-top:0;mso-wrap-distance-right:9pt;mso-wrap-distance-bottom:0;mso-position-horizontal:right;mso-position-horizontal-relative:margin;mso-position-vertical:absolute;mso-position-vertical-relative:text;mso-height-percent:0;mso-height-relative:margin;v-text-anchor:top" o:gfxdata="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" fillcolor="window" strokecolor="window" strokeweight=".5pt">
+              <v:shape w14:anchorId="55E68DAA" id="Text Box 5" o:spid="_x0000_s1029" type="#_x0000_t202" style="position:absolute;margin-left:120pt;margin-top:28.7pt;width:171.2pt;height:28pt;z-index:251660288;visibility:visible;mso-wrap-style:square;mso-height-percent:0;mso-wrap-distance-left:9pt;mso-wrap-distance-top:0;mso-wrap-distance-right:9pt;mso-wrap-distance-bottom:0;mso-position-horizontal:right;mso-position-horizontal-relative:margin;mso-position-vertical:absolute;mso-position-vertical-relative:text;mso-height-percent:0;mso-height-relative:margin;v-text-anchor:top" o:gfxdata="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" fillcolor="window" strokecolor="window" strokeweight=".5pt">
                 <v:textbox>
                   <w:txbxContent>
                     <w:p>
@@ -2374,65 +2231,51 @@
           </mc:Fallback>
         </mc:AlternateContent>
       </w:r>
+    </w:p>
+    <w:p>
+      <w:pPr>
+        <w:tabs>
+          <w:tab w:val="left" w:pos="8382"/>
+        </w:tabs>
+        <w:rPr>
+          <w:rFonts w:ascii="Amasis MT Pro" w:hAnsi="Amasis MT Pro"/>
+          <w:b/>
+          <w:bCs/>
+          <w:sz w:val="28"/>
+          <w:szCs w:val="28"/>
+        </w:rPr>
+      </w:pPr>
+      <w:proofErr w:type="gramStart"/>
       <w:r>
         <w:rPr>
-          <w:rFonts w:asciiTheme="majorHAnsi" w:hAnsiTheme="majorHAnsi"/>
-          <w:noProof/>
-          <w:sz w:val="40"/>
+          <w:rFonts w:cstheme="minorHAnsi"/>
+          <w:b/>
+          <w:bCs/>
+          <w:sz w:val="32"/>
+          <w:szCs w:val="32"/>
         </w:rPr>
-        <mc:AlternateContent>
-          <mc:Choice Requires="wps">
-            <w:drawing>
-              <wp:anchor distT="0" distB="0" distL="114300" distR="114300" simplePos="0" relativeHeight="251661312" behindDoc="0" locked="0" layoutInCell="1" allowOverlap="1" wp14:anchorId="06BB7603" wp14:editId="60AB0683">
-                <wp:simplePos x="0" y="0"/>
-                <wp:positionH relativeFrom="column">
-                  <wp:posOffset>3753853</wp:posOffset>
-                </wp:positionH>
-                <wp:positionV relativeFrom="paragraph">
-                  <wp:posOffset>355266</wp:posOffset>
-                </wp:positionV>
-                <wp:extent cx="2174240" cy="0"/>
-                <wp:effectExtent l="0" t="0" r="16510" b="19050"/>
-                <wp:wrapNone/>
-                <wp:docPr id="6" name="Straight Connector 6"/>
-                <wp:cNvGraphicFramePr/>
-                <a:graphic xmlns:a="http://schemas.openxmlformats.org/drawingml/2006/main">
-                  <a:graphicData uri="http://schemas.microsoft.com/office/word/2010/wordprocessingShape">
-                    <wps:wsp>
-                      <wps:cNvCnPr/>
-                      <wps:spPr>
-                        <a:xfrm>
-                          <a:off x="0" y="0"/>
-                          <a:ext cx="2174240" cy="0"/>
-                        </a:xfrm>
-                        <a:prstGeom prst="line">
-                          <a:avLst/>
-                        </a:prstGeom>
-                        <a:noFill/>
-                        <a:ln w="9525" cap="flat" cmpd="sng" algn="ctr">
-                          <a:solidFill>
-                            <a:sysClr val="windowText" lastClr="000000">
-                              <a:shade val="95000"/>
-                              <a:satMod val="105000"/>
-                            </a:sysClr>
-                          </a:solidFill>
-                          <a:prstDash val="solid"/>
-                        </a:ln>
-                        <a:effectLst/>
-                      </wps:spPr>
-                      <wps:bodyPr/>
-                    </wps:wsp>
-                  </a:graphicData>
-                </a:graphic>
-              </wp:anchor>
-            </w:drawing>
-          </mc:Choice>
-          <mc:Fallback>
-            <w:pict>
-              <v:line w14:anchorId="3767A489" id="Straight Connector 6" o:spid="_x0000_s1026" style="position:absolute;z-index:251661312;visibility:visible;mso-wrap-style:square;mso-wrap-distance-left:9pt;mso-wrap-distance-top:0;mso-wrap-distance-right:9pt;mso-wrap-distance-bottom:0;mso-position-horizontal:absolute;mso-position-horizontal-relative:text;mso-position-vertical:absolute;mso-position-vertical-relative:text" from="295.6pt,27.95pt" to="466.8pt,27.95pt" o:gfxdata="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"/>
-            </w:pict>
-          </mc:Fallback>
-        </mc:AlternateContent>
+        <w:t>Dated :</w:t>
+      </w:r>
+      <w:proofErr w:type="gramEnd"/>
+      <w:r>
+        <w:rPr>
+          <w:rFonts w:cstheme="minorHAnsi"/>
+          <w:b/>
+          <w:bCs/>
+          <w:sz w:val="32"/>
+          <w:szCs w:val="32"/>
+        </w:rPr>
+        <w:t xml:space="preserve"> </w:t>
+      </w:r>
+      <w:r>
+        <w:rPr>
+          <w:rFonts w:ascii="Amasis MT Pro" w:hAnsi="Amasis MT Pro" w:cstheme="minorHAnsi"/>
+          <w:b/>
+          <w:bCs/>
+          <w:sz w:val="28"/>
+          <w:szCs w:val="28"/>
+        </w:rPr>
+        <w:t>12/05/2025</w:t>
       </w:r>
     </w:p>
     <w:p/>

</xml_diff>